<commit_message>
Update BFS - Graph Algorithm.docx
</commit_message>
<xml_diff>
--- a/BFS - Graph Algorithm.docx
+++ b/BFS - Graph Algorithm.docx
@@ -3,7 +3,16 @@
 <w:document xmlns:wpc="http://schemas.microsoft.com/office/word/2010/wordprocessingCanvas" xmlns:mc="http://schemas.openxmlformats.org/markup-compatibility/2006" xmlns:o="urn:schemas-microsoft-com:office:office" xmlns:r="http://schemas.openxmlformats.org/officeDocument/2006/relationships" xmlns:m="http://schemas.openxmlformats.org/officeDocument/2006/math" xmlns:v="urn:schemas-microsoft-com:vml" xmlns:wp14="http://schemas.microsoft.com/office/word/2010/wordprocessingDrawing" xmlns:wp="http://schemas.openxmlformats.org/drawingml/2006/wordprocessingDrawing" xmlns:w="http://schemas.openxmlformats.org/wordprocessingml/2006/main" xmlns:w14="http://schemas.microsoft.com/office/word/2010/wordml" xmlns:w10="urn:schemas-microsoft-com:office:word" xmlns:w15="http://schemas.microsoft.com/office/word/2012/wordml" xmlns:wpg="http://schemas.microsoft.com/office/word/2010/wordprocessingGroup" xmlns:wpi="http://schemas.microsoft.com/office/word/2010/wordprocessingInk" xmlns:wne="http://schemas.microsoft.com/office/word/2006/wordml" xmlns:wps="http://schemas.microsoft.com/office/word/2010/wordprocessingShape" xmlns:wpsCustomData="http://www.wps.cn/officeDocument/2013/wpsCustomData" mc:Ignorable="w14 w15 wp14">
   <w:body>
     <w:p>
-      <w:r>
+      <w:pPr>
+        <w:pStyle w:val="2"/>
+        <w:rPr>
+          <w:lang w:eastAsia="en-US"/>
+        </w:rPr>
+      </w:pPr>
+      <w:r>
+        <w:rPr>
+          <w:lang w:eastAsia="en-US"/>
+        </w:rPr>
         <w:t>Breadth First Search</w:t>
       </w:r>
     </w:p>
@@ -56,7 +65,7 @@
           <w:color w:val="C00000"/>
           <w:shd w:val="clear" w:color="FFFFFF" w:fill="D9D9D9"/>
         </w:rPr>
-        <w:t>“Breath First Search Tree”</w:t>
+        <w:t>“Breadth First Search Tree”</w:t>
       </w:r>
       <w:r>
         <w:rPr>
@@ -66,8 +75,1823 @@
       </w:r>
     </w:p>
     <w:p>
+      <w:pPr>
+        <w:rPr>
+          <w:rFonts w:hint="default"/>
+        </w:rPr>
+      </w:pPr>
+    </w:p>
+    <w:p>
+      <w:pPr>
+        <w:rPr>
+          <w:rFonts w:hint="default"/>
+        </w:rPr>
+      </w:pPr>
+      <w:r>
+        <w:rPr>
+          <w:rFonts w:hint="default"/>
+        </w:rPr>
+        <w:t xml:space="preserve">The tree treats the Source Node s as Root Node, including all accessible nodes. For each accessible Node v starting from Source Node u, </w:t>
+      </w:r>
+      <w:r>
+        <w:rPr>
+          <w:rFonts w:hint="default"/>
+          <w:i/>
+          <w:iCs/>
+          <w:color w:val="C00000"/>
+          <w:shd w:val="clear" w:color="FFFFFF" w:fill="D9D9D9"/>
+        </w:rPr>
+        <w:t>in the Breadth First Search Tree, the simple routine from Node s to Node v is the Shortest Routine from Node s to Node v in Graph, which includes the least edge routine.</w:t>
+      </w:r>
+      <w:r>
+        <w:rPr>
+          <w:rFonts w:hint="default"/>
+        </w:rPr>
+        <w:t xml:space="preserve"> </w:t>
+      </w:r>
+    </w:p>
+    <w:p>
+      <w:pPr>
+        <w:rPr>
+          <w:rFonts w:hint="default"/>
+        </w:rPr>
+      </w:pPr>
+    </w:p>
+    <w:p>
+      <w:pPr>
+        <w:rPr>
+          <w:rFonts w:hint="default"/>
+          <w:i/>
+          <w:iCs/>
+          <w:color w:val="C00000"/>
+          <w:shd w:val="clear" w:color="FFFFFF" w:fill="D9D9D9"/>
+        </w:rPr>
+      </w:pPr>
+      <w:r>
+        <w:rPr>
+          <w:rFonts w:hint="default"/>
+          <w:i/>
+          <w:iCs/>
+          <w:color w:val="C00000"/>
+          <w:shd w:val="clear" w:color="FFFFFF" w:fill="D9D9D9"/>
+        </w:rPr>
+        <w:t>This algorithm can be used in Directed Graph and Undirected Graph.</w:t>
+      </w:r>
+    </w:p>
+    <w:p>
+      <w:pPr>
+        <w:rPr>
+          <w:rFonts w:hint="default"/>
+        </w:rPr>
+      </w:pPr>
+    </w:p>
+    <w:p>
+      <w:pPr>
+        <w:rPr>
+          <w:rFonts w:hint="default"/>
+        </w:rPr>
+      </w:pPr>
+      <w:r>
+        <w:rPr>
+          <w:rFonts w:hint="default"/>
+        </w:rPr>
+        <w:t xml:space="preserve">Breadth First Search Tree is so famous because the algorithm always enlarge the boundary between Known Node and Unknown Node. Enlarge Breadth First Search Tree through its breadth direction, which means that </w:t>
+      </w:r>
+      <w:r>
+        <w:rPr>
+          <w:rFonts w:hint="default"/>
+          <w:i/>
+          <w:iCs/>
+          <w:color w:val="C00000"/>
+          <w:shd w:val="clear" w:color="FFFFFF" w:fill="D9D9D9"/>
+        </w:rPr>
+        <w:t>the algorithm needs to finish finding all nodes away from node s by k, and then it can find all nodes away from node s by k + 1.</w:t>
+      </w:r>
+    </w:p>
+    <w:p>
+      <w:pPr>
+        <w:rPr>
+          <w:i/>
+          <w:iCs/>
+          <w:highlight w:val="yellow"/>
+        </w:rPr>
+      </w:pPr>
+    </w:p>
+    <w:p>
+      <w:pPr>
+        <w:rPr>
+          <w:i/>
+          <w:iCs/>
+          <w:highlight w:val="yellow"/>
+        </w:rPr>
+      </w:pPr>
+      <w:r>
+        <w:rPr>
+          <w:i/>
+          <w:iCs/>
+          <w:highlight w:val="yellow"/>
+        </w:rPr>
+        <w:t>Procedure:</w:t>
+      </w:r>
+    </w:p>
+    <w:p>
+      <w:r>
+        <w:t xml:space="preserve">In order to chase the phase of algorithm, Breadth First Search Tree needs to print each node with color white, gray, or black. </w:t>
+      </w:r>
+    </w:p>
+    <w:p/>
+    <w:p>
+      <w:pPr>
+        <w:rPr>
+          <w:rFonts w:hint="default"/>
+        </w:rPr>
+      </w:pPr>
+      <w:r>
+        <w:t xml:space="preserve">During the search process, the node which first met would mean </w:t>
+      </w:r>
+      <w:r>
+        <w:rPr>
+          <w:rFonts w:hint="default"/>
+        </w:rPr>
+        <w:t xml:space="preserve">“finding the node”, therefore the color of node changed. Therefore, the color black or gray means the node has been visited. But Breadth First Search Tree would differentiate between the black node and gray node. </w:t>
+      </w:r>
+    </w:p>
+    <w:p>
+      <w:pPr>
+        <w:rPr>
+          <w:rFonts w:hint="default"/>
+        </w:rPr>
+      </w:pPr>
+    </w:p>
+    <w:p>
+      <w:pPr>
+        <w:rPr>
+          <w:rFonts w:hint="default"/>
+        </w:rPr>
+      </w:pPr>
+      <w:r>
+        <w:rPr>
+          <w:rFonts w:hint="default"/>
+        </w:rPr>
+        <w:t xml:space="preserve">If the edge ( u, v ) belongs to E and node u is black, then the node v would be gray or black. </w:t>
+      </w:r>
+      <w:r>
+        <w:rPr>
+          <w:rFonts w:hint="default"/>
+          <w:i/>
+          <w:iCs/>
+          <w:color w:val="002060"/>
+          <w:shd w:val="clear" w:color="FFFFFF" w:fill="D9D9D9"/>
+        </w:rPr>
+        <w:t xml:space="preserve">The white node means that the node has not been visited before. The black node u means that all nodes that connected with node u have </w:t>
+      </w:r>
+      <w:r>
+        <w:rPr>
+          <w:rFonts w:hint="default"/>
+          <w:i/>
+          <w:iCs/>
+          <w:color w:val="002060"/>
+          <w:shd w:val="clear" w:color="FFFFFF" w:fill="D9D9D9"/>
+        </w:rPr>
+        <w:t>already</w:t>
+      </w:r>
+      <w:r>
+        <w:rPr>
+          <w:rFonts w:hint="default"/>
+          <w:i/>
+          <w:iCs/>
+          <w:color w:val="002060"/>
+          <w:shd w:val="clear" w:color="FFFFFF" w:fill="D9D9D9"/>
+        </w:rPr>
+        <w:t xml:space="preserve"> been visited. The gray node v means that there still exist white node that connected with node u.</w:t>
+      </w:r>
+    </w:p>
+    <w:p>
+      <w:pPr>
+        <w:rPr>
+          <w:rFonts w:hint="default"/>
+        </w:rPr>
+      </w:pPr>
+    </w:p>
+    <w:p>
+      <w:pPr>
+        <w:rPr>
+          <w:rFonts w:hint="default"/>
+        </w:rPr>
+      </w:pPr>
+      <w:r>
+        <w:rPr>
+          <w:rFonts w:hint="default"/>
+        </w:rPr>
+        <w:t xml:space="preserve">During the procedure of Breadth First Search, </w:t>
+      </w:r>
+      <w:r>
+        <w:rPr>
+          <w:rFonts w:hint="default"/>
+          <w:i/>
+          <w:iCs/>
+          <w:color w:val="002060"/>
+          <w:shd w:val="clear" w:color="FFFFFF" w:fill="D9D9D9"/>
+        </w:rPr>
+        <w:t>Adjacent Linked List Structure</w:t>
+      </w:r>
+      <w:r>
+        <w:rPr>
+          <w:rFonts w:hint="default"/>
+        </w:rPr>
+        <w:t xml:space="preserve"> has been used. Also we keep three extra information for each node, which are </w:t>
+      </w:r>
+      <w:r>
+        <w:rPr>
+          <w:rFonts w:hint="default"/>
+          <w:i/>
+          <w:iCs/>
+          <w:color w:val="002060"/>
+          <w:shd w:val="clear" w:color="FFFFFF" w:fill="D9D9D9"/>
+        </w:rPr>
+        <w:t>the Parent Node of the current Node, the distance between the current Node and the source Node s, and the color of the current Node.</w:t>
+      </w:r>
+    </w:p>
+    <w:p>
+      <w:pPr>
+        <w:rPr>
+          <w:rFonts w:hint="default"/>
+        </w:rPr>
+      </w:pPr>
+    </w:p>
+    <w:p>
+      <w:pPr>
+        <w:rPr>
+          <w:rFonts w:hint="default"/>
+          <w:i/>
+          <w:iCs/>
+          <w:color w:val="C00000"/>
+          <w:shd w:val="clear" w:color="FFFFFF" w:fill="D9D9D9"/>
+        </w:rPr>
+      </w:pPr>
+      <w:r>
+        <w:rPr>
+          <w:rFonts w:hint="default"/>
+          <w:i/>
+          <w:iCs/>
+          <w:color w:val="C00000"/>
+          <w:shd w:val="clear" w:color="FFFFFF" w:fill="D9D9D9"/>
+        </w:rPr>
+        <w:t>structure Node {</w:t>
+      </w:r>
+    </w:p>
+    <w:p>
+      <w:pPr>
+        <w:ind w:firstLine="420" w:firstLineChars="0"/>
+        <w:rPr>
+          <w:rFonts w:hint="default"/>
+          <w:i/>
+          <w:iCs/>
+          <w:color w:val="C00000"/>
+          <w:shd w:val="clear" w:color="FFFFFF" w:fill="D9D9D9"/>
+        </w:rPr>
+      </w:pPr>
+      <w:r>
+        <w:rPr>
+          <w:rFonts w:hint="default"/>
+          <w:i/>
+          <w:iCs/>
+          <w:color w:val="C00000"/>
+          <w:shd w:val="clear" w:color="FFFFFF" w:fill="D9D9D9"/>
+        </w:rPr>
+        <w:t>int distance;</w:t>
+      </w:r>
+      <w:r>
+        <w:rPr>
+          <w:rFonts w:hint="default"/>
+          <w:i/>
+          <w:iCs/>
+          <w:color w:val="C00000"/>
+          <w:shd w:val="clear" w:color="FFFFFF" w:fill="D9D9D9"/>
+        </w:rPr>
+        <w:tab/>
+        <w:t xml:space="preserve">( Distance stands for the shortest distance between node s and v. ) </w:t>
+      </w:r>
+    </w:p>
+    <w:p>
+      <w:pPr>
+        <w:ind w:firstLine="420" w:firstLineChars="0"/>
+        <w:rPr>
+          <w:rFonts w:hint="default"/>
+          <w:i/>
+          <w:iCs/>
+          <w:color w:val="C00000"/>
+          <w:shd w:val="clear" w:color="FFFFFF" w:fill="D9D9D9"/>
+        </w:rPr>
+      </w:pPr>
+      <w:r>
+        <w:rPr>
+          <w:rFonts w:hint="default"/>
+          <w:i/>
+          <w:iCs/>
+          <w:color w:val="C00000"/>
+          <w:shd w:val="clear" w:color="FFFFFF" w:fill="D9D9D9"/>
+        </w:rPr>
+        <w:t>Node Parent Node; ( Parent Node of the current node v. )</w:t>
+      </w:r>
+    </w:p>
+    <w:p>
+      <w:pPr>
+        <w:ind w:firstLine="420" w:firstLineChars="0"/>
+        <w:rPr>
+          <w:rFonts w:hint="default"/>
+          <w:i/>
+          <w:iCs/>
+          <w:color w:val="C00000"/>
+          <w:shd w:val="clear" w:color="FFFFFF" w:fill="D9D9D9"/>
+        </w:rPr>
+      </w:pPr>
+      <w:r>
+        <w:rPr>
+          <w:rFonts w:hint="default"/>
+          <w:i/>
+          <w:iCs/>
+          <w:color w:val="C00000"/>
+          <w:shd w:val="clear" w:color="FFFFFF" w:fill="D9D9D9"/>
+        </w:rPr>
+        <w:t>string color; ( The color of the current node v. )</w:t>
+      </w:r>
+    </w:p>
+    <w:p>
+      <w:pPr>
+        <w:rPr>
+          <w:rFonts w:hint="default"/>
+          <w:i/>
+          <w:iCs/>
+          <w:color w:val="C00000"/>
+          <w:shd w:val="clear" w:color="FFFFFF" w:fill="D9D9D9"/>
+        </w:rPr>
+      </w:pPr>
+      <w:r>
+        <w:rPr>
+          <w:rFonts w:hint="default"/>
+          <w:i/>
+          <w:iCs/>
+          <w:color w:val="C00000"/>
+          <w:shd w:val="clear" w:color="FFFFFF" w:fill="D9D9D9"/>
+        </w:rPr>
+        <w:t>};</w:t>
+      </w:r>
+    </w:p>
+    <w:p>
+      <w:pPr>
+        <w:rPr>
+          <w:rFonts w:hint="default"/>
+        </w:rPr>
+      </w:pPr>
+    </w:p>
+    <w:p>
+      <w:pPr>
+        <w:rPr>
+          <w:rFonts w:hint="default"/>
+          <w:i/>
+          <w:iCs/>
+          <w:highlight w:val="yellow"/>
+        </w:rPr>
+      </w:pPr>
+      <w:r>
+        <w:rPr>
+          <w:rFonts w:hint="default"/>
+          <w:i/>
+          <w:iCs/>
+          <w:highlight w:val="yellow"/>
+        </w:rPr>
+        <w:t>Rule:</w:t>
+      </w:r>
+    </w:p>
+    <w:p>
+      <w:pPr>
+        <w:numPr>
+          <w:ilvl w:val="0"/>
+          <w:numId w:val="1"/>
+        </w:numPr>
+        <w:ind w:left="425" w:leftChars="0" w:hanging="425" w:firstLineChars="0"/>
+        <w:rPr>
+          <w:rFonts w:hint="default"/>
+        </w:rPr>
+      </w:pPr>
+      <w:r>
+        <w:rPr>
+          <w:rFonts w:hint="default"/>
+        </w:rPr>
+        <w:t xml:space="preserve">Starts from the source node s, and visit all nodes in the Adjacent Linked List. As long as the node has been visited and the color of the node equals to white, then we just add the node v and the edge ( u, v ) into the Breadth First Search Tree. </w:t>
+      </w:r>
+    </w:p>
+    <w:p>
+      <w:pPr>
+        <w:numPr>
+          <w:numId w:val="0"/>
+        </w:numPr>
+        <w:ind w:leftChars="0" w:firstLine="420" w:firstLineChars="0"/>
+        <w:rPr>
+          <w:rFonts w:hint="default"/>
+          <w:i/>
+          <w:iCs/>
+          <w:color w:val="002060"/>
+          <w:highlight w:val="none"/>
+          <w:shd w:val="clear" w:color="FFFFFF" w:fill="D9D9D9"/>
+        </w:rPr>
+      </w:pPr>
+      <w:r>
+        <w:rPr>
+          <w:rFonts w:hint="default"/>
+          <w:i/>
+          <w:iCs/>
+          <w:color w:val="002060"/>
+          <w:highlight w:val="none"/>
+          <w:shd w:val="clear" w:color="FFFFFF" w:fill="D9D9D9"/>
+        </w:rPr>
+        <w:t>The distance of the node v = s.distance + 1</w:t>
+      </w:r>
+    </w:p>
+    <w:p>
+      <w:pPr>
+        <w:numPr>
+          <w:numId w:val="0"/>
+        </w:numPr>
+        <w:ind w:leftChars="0" w:firstLine="420" w:firstLineChars="0"/>
+        <w:rPr>
+          <w:rFonts w:hint="default"/>
+          <w:i/>
+          <w:iCs/>
+          <w:color w:val="002060"/>
+          <w:highlight w:val="none"/>
+          <w:shd w:val="clear" w:color="FFFFFF" w:fill="D9D9D9"/>
+        </w:rPr>
+      </w:pPr>
+      <w:r>
+        <w:rPr>
+          <w:rFonts w:hint="default"/>
+          <w:i/>
+          <w:iCs/>
+          <w:color w:val="002060"/>
+          <w:highlight w:val="none"/>
+          <w:shd w:val="clear" w:color="FFFFFF" w:fill="D9D9D9"/>
+        </w:rPr>
+        <w:t>The parent node of node v = s</w:t>
+      </w:r>
+    </w:p>
+    <w:p>
+      <w:pPr>
+        <w:numPr>
+          <w:numId w:val="0"/>
+        </w:numPr>
+        <w:ind w:leftChars="0" w:firstLine="420" w:firstLineChars="0"/>
+        <w:rPr>
+          <w:rFonts w:hint="default"/>
+          <w:i/>
+          <w:iCs/>
+          <w:color w:val="002060"/>
+          <w:highlight w:val="none"/>
+          <w:shd w:val="clear" w:color="FFFFFF" w:fill="D9D9D9"/>
+        </w:rPr>
+      </w:pPr>
+      <w:r>
+        <w:rPr>
+          <w:rFonts w:hint="default"/>
+          <w:i/>
+          <w:iCs/>
+          <w:color w:val="002060"/>
+          <w:highlight w:val="none"/>
+          <w:shd w:val="clear" w:color="FFFFFF" w:fill="D9D9D9"/>
+        </w:rPr>
+        <w:t>The color of node v = gray</w:t>
+      </w:r>
+    </w:p>
+    <w:p>
+      <w:pPr>
+        <w:numPr>
+          <w:numId w:val="0"/>
+        </w:numPr>
+        <w:ind w:leftChars="0" w:firstLine="420" w:firstLineChars="0"/>
+        <w:rPr>
+          <w:rFonts w:hint="default"/>
+        </w:rPr>
+      </w:pPr>
+      <w:r>
+        <w:rPr>
+          <w:rFonts w:hint="default"/>
+        </w:rPr>
+        <w:t xml:space="preserve">However, we do not really add the node v and the edge ( u, v ) into the Breadth First </w:t>
+      </w:r>
+      <w:r>
+        <w:rPr>
+          <w:rFonts w:hint="default"/>
+        </w:rPr>
+        <w:tab/>
+        <w:t>Search Tree. We just add the node into the queue and update its related information.</w:t>
+      </w:r>
+    </w:p>
+    <w:p>
+      <w:pPr>
+        <w:numPr>
+          <w:numId w:val="0"/>
+        </w:numPr>
+        <w:ind w:leftChars="0" w:firstLine="420" w:firstLineChars="0"/>
+        <w:rPr>
+          <w:rFonts w:hint="default"/>
+        </w:rPr>
+      </w:pPr>
+    </w:p>
+    <w:p>
+      <w:pPr>
+        <w:numPr>
+          <w:ilvl w:val="0"/>
+          <w:numId w:val="1"/>
+        </w:numPr>
+        <w:ind w:left="425" w:leftChars="0" w:hanging="425" w:firstLineChars="0"/>
+        <w:rPr>
+          <w:rFonts w:hint="default"/>
+        </w:rPr>
+      </w:pPr>
+      <w:r>
+        <w:rPr>
+          <w:rFonts w:hint="default"/>
+        </w:rPr>
+        <w:t xml:space="preserve">After finishing finding all nodes which have been connected with node s, then we need to mark the color of node s, which equals to black. </w:t>
+      </w:r>
+    </w:p>
+    <w:p>
+      <w:pPr>
+        <w:numPr>
+          <w:numId w:val="0"/>
+        </w:numPr>
+        <w:ind w:leftChars="0"/>
+        <w:rPr>
+          <w:rFonts w:hint="default"/>
+        </w:rPr>
+      </w:pPr>
+    </w:p>
+    <w:p>
+      <w:pPr>
+        <w:numPr>
+          <w:ilvl w:val="0"/>
+          <w:numId w:val="1"/>
+        </w:numPr>
+        <w:ind w:left="425" w:leftChars="0" w:hanging="425" w:firstLineChars="0"/>
+        <w:rPr>
+          <w:rFonts w:hint="default"/>
+        </w:rPr>
+      </w:pPr>
+      <w:r>
+        <w:rPr>
+          <w:rFonts w:hint="default"/>
+        </w:rPr>
+        <w:t xml:space="preserve">Then, in the queue, we need to pop out the next node from queue and finding all nodes which have been connected with it, just as the step 1, after finding all nodes v which connected with the node, then we need to update all related information related with the node, just as the same, the information including </w:t>
+      </w:r>
+      <w:r>
+        <w:rPr>
+          <w:rFonts w:hint="default"/>
+          <w:i/>
+          <w:iCs/>
+          <w:color w:val="002060"/>
+          <w:shd w:val="clear" w:color="FFFFFF" w:fill="D9D9D9"/>
+        </w:rPr>
+        <w:t>the distance of the node v, the parent node of node v, and the color of node v.</w:t>
+      </w:r>
+      <w:r>
+        <w:rPr>
+          <w:rFonts w:hint="default"/>
+        </w:rPr>
+        <w:t xml:space="preserve"> </w:t>
+      </w:r>
+    </w:p>
+    <w:p>
+      <w:pPr>
+        <w:numPr>
+          <w:numId w:val="0"/>
+        </w:numPr>
+        <w:ind w:leftChars="0"/>
+        <w:rPr>
+          <w:rFonts w:hint="default"/>
+        </w:rPr>
+      </w:pPr>
+    </w:p>
+    <w:p>
+      <w:pPr>
+        <w:numPr>
+          <w:ilvl w:val="0"/>
+          <w:numId w:val="1"/>
+        </w:numPr>
+        <w:ind w:left="425" w:leftChars="0" w:hanging="425" w:firstLineChars="0"/>
+        <w:rPr>
+          <w:rFonts w:hint="default"/>
+        </w:rPr>
+      </w:pPr>
+      <w:r>
+        <w:rPr>
+          <w:rFonts w:hint="default"/>
+        </w:rPr>
+        <w:t>After finishing all these step, just as the same step, we need to update the color black of the node.</w:t>
+      </w:r>
+    </w:p>
+    <w:p>
+      <w:pPr>
+        <w:widowControl w:val="0"/>
+        <w:numPr>
+          <w:numId w:val="0"/>
+        </w:numPr>
+        <w:jc w:val="both"/>
+        <w:rPr>
+          <w:rFonts w:hint="default"/>
+        </w:rPr>
+      </w:pPr>
+    </w:p>
+    <w:p>
+      <w:pPr>
+        <w:rPr>
+          <w:rFonts w:hint="default"/>
+          <w:i/>
+          <w:iCs/>
+          <w:highlight w:val="yellow"/>
+        </w:rPr>
+      </w:pPr>
+      <w:r>
+        <w:rPr>
+          <w:rFonts w:hint="default"/>
+          <w:i/>
+          <w:iCs/>
+          <w:highlight w:val="yellow"/>
+        </w:rPr>
+        <w:t>Example:</w:t>
+      </w:r>
+    </w:p>
+    <w:p>
+      <w:pPr>
+        <w:widowControl w:val="0"/>
+        <w:numPr>
+          <w:numId w:val="0"/>
+        </w:numPr>
+        <w:jc w:val="both"/>
+        <w:rPr>
+          <w:rFonts w:hint="default"/>
+        </w:rPr>
+      </w:pPr>
+      <w:r>
+        <w:rPr>
+          <w:rFonts w:hint="default"/>
+        </w:rPr>
+        <w:t xml:space="preserve">The Graph is just as below, here totally have 8 nodes and 10 edges. Through finding all nodes which have been connected with node s, and mark the color of node s, we can finish Breadth First Search Algorithm on the Graph below. </w:t>
+      </w:r>
+    </w:p>
+    <w:p>
+      <w:pPr>
+        <w:numPr>
+          <w:numId w:val="0"/>
+        </w:numPr>
+        <w:ind w:leftChars="0"/>
+        <w:jc w:val="center"/>
+        <w:rPr>
+          <w:rFonts w:hint="default"/>
+        </w:rPr>
+      </w:pPr>
+      <w:r>
+        <w:rPr>
+          <w:rFonts w:hint="default"/>
+        </w:rPr>
+        <w:drawing>
+          <wp:inline distT="0" distB="0" distL="114300" distR="114300">
+            <wp:extent cx="3224530" cy="1263650"/>
+            <wp:effectExtent l="0" t="0" r="1270" b="6350"/>
+            <wp:docPr id="1" name="Picture 1" descr="Screen Shot 2020-06-15 at 9.24.19 PM"/>
+            <wp:cNvGraphicFramePr>
+              <a:graphicFrameLocks xmlns:a="http://schemas.openxmlformats.org/drawingml/2006/main" noChangeAspect="1"/>
+            </wp:cNvGraphicFramePr>
+            <a:graphic xmlns:a="http://schemas.openxmlformats.org/drawingml/2006/main">
+              <a:graphicData uri="http://schemas.openxmlformats.org/drawingml/2006/picture">
+                <pic:pic xmlns:pic="http://schemas.openxmlformats.org/drawingml/2006/picture">
+                  <pic:nvPicPr>
+                    <pic:cNvPr id="1" name="Picture 1" descr="Screen Shot 2020-06-15 at 9.24.19 PM"/>
+                    <pic:cNvPicPr>
+                      <a:picLocks noChangeAspect="1"/>
+                    </pic:cNvPicPr>
+                  </pic:nvPicPr>
+                  <pic:blipFill>
+                    <a:blip r:embed="rId4"/>
+                    <a:stretch>
+                      <a:fillRect/>
+                    </a:stretch>
+                  </pic:blipFill>
+                  <pic:spPr>
+                    <a:xfrm>
+                      <a:off x="0" y="0"/>
+                      <a:ext cx="3224530" cy="1263650"/>
+                    </a:xfrm>
+                    <a:prstGeom prst="rect">
+                      <a:avLst/>
+                    </a:prstGeom>
+                  </pic:spPr>
+                </pic:pic>
+              </a:graphicData>
+            </a:graphic>
+          </wp:inline>
+        </w:drawing>
+      </w:r>
+    </w:p>
+    <w:p>
+      <w:pPr>
+        <w:numPr>
+          <w:numId w:val="0"/>
+        </w:numPr>
+        <w:ind w:leftChars="0"/>
+        <w:jc w:val="both"/>
+        <w:rPr>
+          <w:rFonts w:hint="default"/>
+          <w:i/>
+          <w:iCs/>
+          <w:highlight w:val="yellow"/>
+        </w:rPr>
+      </w:pPr>
+      <w:r>
+        <w:rPr>
+          <w:rFonts w:hint="default"/>
+          <w:i/>
+          <w:iCs/>
+          <w:highlight w:val="yellow"/>
+        </w:rPr>
+        <w:t>Step 1:</w:t>
+      </w:r>
+    </w:p>
+    <w:p>
+      <w:pPr>
+        <w:numPr>
+          <w:numId w:val="0"/>
+        </w:numPr>
+        <w:ind w:leftChars="0"/>
+        <w:jc w:val="both"/>
+        <w:rPr>
+          <w:rFonts w:hint="default"/>
+        </w:rPr>
+      </w:pPr>
+      <w:r>
+        <w:rPr>
+          <w:rFonts w:hint="default"/>
+        </w:rPr>
+        <w:t>Initialize all nodes with extra information, including the distance, the parenting node, and the color of the node.</w:t>
+      </w:r>
+    </w:p>
+    <w:tbl>
+      <w:tblPr>
+        <w:tblStyle w:val="5"/>
+        <w:tblW w:w="0" w:type="auto"/>
+        <w:tblInd w:w="140" w:type="dxa"/>
+        <w:tblBorders>
+          <w:top w:val="single" w:color="auto" w:sz="4" w:space="0"/>
+          <w:left w:val="single" w:color="auto" w:sz="4" w:space="0"/>
+          <w:bottom w:val="single" w:color="auto" w:sz="4" w:space="0"/>
+          <w:right w:val="single" w:color="auto" w:sz="4" w:space="0"/>
+          <w:insideH w:val="single" w:color="auto" w:sz="4" w:space="0"/>
+          <w:insideV w:val="single" w:color="auto" w:sz="4" w:space="0"/>
+        </w:tblBorders>
+        <w:tblLayout w:type="fixed"/>
+        <w:tblCellMar>
+          <w:left w:w="108" w:type="dxa"/>
+          <w:right w:w="108" w:type="dxa"/>
+        </w:tblCellMar>
+      </w:tblPr>
+      <w:tblGrid>
+        <w:gridCol w:w="919"/>
+        <w:gridCol w:w="913"/>
+        <w:gridCol w:w="935"/>
+        <w:gridCol w:w="908"/>
+        <w:gridCol w:w="962"/>
+        <w:gridCol w:w="935"/>
+        <w:gridCol w:w="936"/>
+        <w:gridCol w:w="937"/>
+        <w:gridCol w:w="937"/>
+      </w:tblGrid>
+      <w:tr>
+        <w:tblPrEx>
+          <w:tblBorders>
+            <w:top w:val="single" w:color="auto" w:sz="4" w:space="0"/>
+            <w:left w:val="single" w:color="auto" w:sz="4" w:space="0"/>
+            <w:bottom w:val="single" w:color="auto" w:sz="4" w:space="0"/>
+            <w:right w:val="single" w:color="auto" w:sz="4" w:space="0"/>
+            <w:insideH w:val="single" w:color="auto" w:sz="4" w:space="0"/>
+            <w:insideV w:val="single" w:color="auto" w:sz="4" w:space="0"/>
+          </w:tblBorders>
+        </w:tblPrEx>
+        <w:tc>
+          <w:tcPr>
+            <w:tcW w:w="919" w:type="dxa"/>
+            <w:shd w:val="clear" w:color="auto" w:fill="7E7E7E" w:themeFill="background1" w:themeFillShade="7F"/>
+            <w:vAlign w:val="center"/>
+          </w:tcPr>
+          <w:p>
+            <w:pPr>
+              <w:numPr>
+                <w:numId w:val="0"/>
+              </w:numPr>
+              <w:jc w:val="center"/>
+              <w:rPr>
+                <w:rFonts w:hint="default"/>
+                <w:vertAlign w:val="baseline"/>
+              </w:rPr>
+            </w:pPr>
+          </w:p>
+        </w:tc>
+        <w:tc>
+          <w:tcPr>
+            <w:tcW w:w="913" w:type="dxa"/>
+            <w:shd w:val="clear" w:color="auto" w:fill="7E7E7E" w:themeFill="background1" w:themeFillShade="7F"/>
+            <w:vAlign w:val="center"/>
+          </w:tcPr>
+          <w:p>
+            <w:pPr>
+              <w:numPr>
+                <w:numId w:val="0"/>
+              </w:numPr>
+              <w:jc w:val="center"/>
+              <w:rPr>
+                <w:rFonts w:hint="default"/>
+                <w:vertAlign w:val="baseline"/>
+              </w:rPr>
+            </w:pPr>
+            <w:r>
+              <w:rPr>
+                <w:rFonts w:hint="default"/>
+                <w:vertAlign w:val="baseline"/>
+              </w:rPr>
+              <w:t>Node v</w:t>
+            </w:r>
+          </w:p>
+        </w:tc>
+        <w:tc>
+          <w:tcPr>
+            <w:tcW w:w="935" w:type="dxa"/>
+            <w:shd w:val="clear" w:color="auto" w:fill="7E7E7E" w:themeFill="background1" w:themeFillShade="7F"/>
+            <w:vAlign w:val="center"/>
+          </w:tcPr>
+          <w:p>
+            <w:pPr>
+              <w:numPr>
+                <w:numId w:val="0"/>
+              </w:numPr>
+              <w:jc w:val="center"/>
+              <w:rPr>
+                <w:rFonts w:hint="default"/>
+                <w:vertAlign w:val="baseline"/>
+              </w:rPr>
+            </w:pPr>
+            <w:r>
+              <w:rPr>
+                <w:rFonts w:hint="default"/>
+                <w:vertAlign w:val="baseline"/>
+              </w:rPr>
+              <w:t>Node r</w:t>
+            </w:r>
+          </w:p>
+        </w:tc>
+        <w:tc>
+          <w:tcPr>
+            <w:tcW w:w="908" w:type="dxa"/>
+            <w:shd w:val="clear" w:color="auto" w:fill="7E7E7E" w:themeFill="background1" w:themeFillShade="7F"/>
+            <w:vAlign w:val="center"/>
+          </w:tcPr>
+          <w:p>
+            <w:pPr>
+              <w:numPr>
+                <w:numId w:val="0"/>
+              </w:numPr>
+              <w:jc w:val="center"/>
+              <w:rPr>
+                <w:rFonts w:hint="default"/>
+                <w:vertAlign w:val="baseline"/>
+              </w:rPr>
+            </w:pPr>
+            <w:r>
+              <w:rPr>
+                <w:rFonts w:hint="default"/>
+                <w:vertAlign w:val="baseline"/>
+              </w:rPr>
+              <w:t>Node s</w:t>
+            </w:r>
+          </w:p>
+        </w:tc>
+        <w:tc>
+          <w:tcPr>
+            <w:tcW w:w="962" w:type="dxa"/>
+            <w:shd w:val="clear" w:color="auto" w:fill="7E7E7E" w:themeFill="background1" w:themeFillShade="7F"/>
+            <w:vAlign w:val="center"/>
+          </w:tcPr>
+          <w:p>
+            <w:pPr>
+              <w:numPr>
+                <w:numId w:val="0"/>
+              </w:numPr>
+              <w:jc w:val="center"/>
+              <w:rPr>
+                <w:rFonts w:hint="default"/>
+                <w:vertAlign w:val="baseline"/>
+              </w:rPr>
+            </w:pPr>
+            <w:r>
+              <w:rPr>
+                <w:rFonts w:hint="default"/>
+                <w:vertAlign w:val="baseline"/>
+              </w:rPr>
+              <w:t>Node w</w:t>
+            </w:r>
+          </w:p>
+        </w:tc>
+        <w:tc>
+          <w:tcPr>
+            <w:tcW w:w="935" w:type="dxa"/>
+            <w:shd w:val="clear" w:color="auto" w:fill="7E7E7E" w:themeFill="background1" w:themeFillShade="7F"/>
+            <w:vAlign w:val="center"/>
+          </w:tcPr>
+          <w:p>
+            <w:pPr>
+              <w:numPr>
+                <w:numId w:val="0"/>
+              </w:numPr>
+              <w:jc w:val="center"/>
+              <w:rPr>
+                <w:rFonts w:hint="default"/>
+                <w:vertAlign w:val="baseline"/>
+              </w:rPr>
+            </w:pPr>
+            <w:r>
+              <w:rPr>
+                <w:rFonts w:hint="default"/>
+                <w:vertAlign w:val="baseline"/>
+              </w:rPr>
+              <w:t>Node t</w:t>
+            </w:r>
+          </w:p>
+        </w:tc>
+        <w:tc>
+          <w:tcPr>
+            <w:tcW w:w="936" w:type="dxa"/>
+            <w:shd w:val="clear" w:color="auto" w:fill="7E7E7E" w:themeFill="background1" w:themeFillShade="7F"/>
+            <w:vAlign w:val="center"/>
+          </w:tcPr>
+          <w:p>
+            <w:pPr>
+              <w:numPr>
+                <w:numId w:val="0"/>
+              </w:numPr>
+              <w:jc w:val="center"/>
+              <w:rPr>
+                <w:rFonts w:hint="default"/>
+                <w:vertAlign w:val="baseline"/>
+              </w:rPr>
+            </w:pPr>
+            <w:r>
+              <w:rPr>
+                <w:rFonts w:hint="default"/>
+                <w:vertAlign w:val="baseline"/>
+              </w:rPr>
+              <w:t>Node x</w:t>
+            </w:r>
+          </w:p>
+        </w:tc>
+        <w:tc>
+          <w:tcPr>
+            <w:tcW w:w="937" w:type="dxa"/>
+            <w:shd w:val="clear" w:color="auto" w:fill="7E7E7E" w:themeFill="background1" w:themeFillShade="7F"/>
+            <w:vAlign w:val="center"/>
+          </w:tcPr>
+          <w:p>
+            <w:pPr>
+              <w:numPr>
+                <w:numId w:val="0"/>
+              </w:numPr>
+              <w:jc w:val="center"/>
+              <w:rPr>
+                <w:rFonts w:hint="default"/>
+                <w:vertAlign w:val="baseline"/>
+              </w:rPr>
+            </w:pPr>
+            <w:r>
+              <w:rPr>
+                <w:rFonts w:hint="default"/>
+                <w:vertAlign w:val="baseline"/>
+              </w:rPr>
+              <w:t>Node u</w:t>
+            </w:r>
+          </w:p>
+        </w:tc>
+        <w:tc>
+          <w:tcPr>
+            <w:tcW w:w="937" w:type="dxa"/>
+            <w:shd w:val="clear" w:color="auto" w:fill="7E7E7E" w:themeFill="background1" w:themeFillShade="7F"/>
+            <w:vAlign w:val="center"/>
+          </w:tcPr>
+          <w:p>
+            <w:pPr>
+              <w:numPr>
+                <w:numId w:val="0"/>
+              </w:numPr>
+              <w:jc w:val="center"/>
+              <w:rPr>
+                <w:rFonts w:hint="default"/>
+                <w:vertAlign w:val="baseline"/>
+              </w:rPr>
+            </w:pPr>
+            <w:r>
+              <w:rPr>
+                <w:rFonts w:hint="default"/>
+                <w:vertAlign w:val="baseline"/>
+              </w:rPr>
+              <w:t>Node y</w:t>
+            </w:r>
+          </w:p>
+        </w:tc>
+      </w:tr>
+      <w:tr>
+        <w:tblPrEx>
+          <w:tblBorders>
+            <w:top w:val="single" w:color="auto" w:sz="4" w:space="0"/>
+            <w:left w:val="single" w:color="auto" w:sz="4" w:space="0"/>
+            <w:bottom w:val="single" w:color="auto" w:sz="4" w:space="0"/>
+            <w:right w:val="single" w:color="auto" w:sz="4" w:space="0"/>
+            <w:insideH w:val="single" w:color="auto" w:sz="4" w:space="0"/>
+            <w:insideV w:val="single" w:color="auto" w:sz="4" w:space="0"/>
+          </w:tblBorders>
+        </w:tblPrEx>
+        <w:tc>
+          <w:tcPr>
+            <w:tcW w:w="919" w:type="dxa"/>
+            <w:shd w:val="clear" w:color="auto" w:fill="7E7E7E" w:themeFill="background1" w:themeFillShade="7F"/>
+            <w:vAlign w:val="center"/>
+          </w:tcPr>
+          <w:p>
+            <w:pPr>
+              <w:numPr>
+                <w:numId w:val="0"/>
+              </w:numPr>
+              <w:jc w:val="center"/>
+              <w:rPr>
+                <w:rFonts w:hint="default"/>
+                <w:vertAlign w:val="baseline"/>
+              </w:rPr>
+            </w:pPr>
+            <w:r>
+              <w:rPr>
+                <w:rFonts w:hint="default"/>
+                <w:vertAlign w:val="baseline"/>
+              </w:rPr>
+              <w:t>Dis</w:t>
+            </w:r>
+          </w:p>
+        </w:tc>
+        <w:tc>
+          <w:tcPr>
+            <w:tcW w:w="913" w:type="dxa"/>
+            <w:vAlign w:val="center"/>
+          </w:tcPr>
+          <w:p>
+            <w:pPr>
+              <w:numPr>
+                <w:numId w:val="0"/>
+              </w:numPr>
+              <w:jc w:val="center"/>
+              <w:rPr>
+                <w:rFonts w:hint="default"/>
+                <w:vertAlign w:val="baseline"/>
+              </w:rPr>
+            </w:pPr>
+            <w:r>
+              <w:rPr>
+                <w:rFonts w:hint="default"/>
+                <w:vertAlign w:val="baseline"/>
+              </w:rPr>
+              <w:t>Infinite</w:t>
+            </w:r>
+          </w:p>
+        </w:tc>
+        <w:tc>
+          <w:tcPr>
+            <w:tcW w:w="935" w:type="dxa"/>
+            <w:vAlign w:val="center"/>
+          </w:tcPr>
+          <w:p>
+            <w:pPr>
+              <w:numPr>
+                <w:numId w:val="0"/>
+              </w:numPr>
+              <w:jc w:val="center"/>
+              <w:rPr>
+                <w:rFonts w:hint="default"/>
+                <w:vertAlign w:val="baseline"/>
+              </w:rPr>
+            </w:pPr>
+            <w:r>
+              <w:rPr>
+                <w:rFonts w:hint="default"/>
+                <w:vertAlign w:val="baseline"/>
+              </w:rPr>
+              <w:t>Infinite</w:t>
+            </w:r>
+          </w:p>
+        </w:tc>
+        <w:tc>
+          <w:tcPr>
+            <w:tcW w:w="908" w:type="dxa"/>
+            <w:vAlign w:val="center"/>
+          </w:tcPr>
+          <w:p>
+            <w:pPr>
+              <w:numPr>
+                <w:numId w:val="0"/>
+              </w:numPr>
+              <w:jc w:val="center"/>
+              <w:rPr>
+                <w:rFonts w:hint="default"/>
+                <w:vertAlign w:val="baseline"/>
+              </w:rPr>
+            </w:pPr>
+            <w:r>
+              <w:rPr>
+                <w:rFonts w:hint="default"/>
+                <w:vertAlign w:val="baseline"/>
+              </w:rPr>
+              <w:t>0</w:t>
+            </w:r>
+          </w:p>
+        </w:tc>
+        <w:tc>
+          <w:tcPr>
+            <w:tcW w:w="962" w:type="dxa"/>
+            <w:vAlign w:val="center"/>
+          </w:tcPr>
+          <w:p>
+            <w:pPr>
+              <w:numPr>
+                <w:numId w:val="0"/>
+              </w:numPr>
+              <w:jc w:val="center"/>
+              <w:rPr>
+                <w:rFonts w:hint="default"/>
+                <w:vertAlign w:val="baseline"/>
+              </w:rPr>
+            </w:pPr>
+            <w:r>
+              <w:rPr>
+                <w:rFonts w:hint="default"/>
+                <w:vertAlign w:val="baseline"/>
+              </w:rPr>
+              <w:t>Infinite</w:t>
+            </w:r>
+          </w:p>
+        </w:tc>
+        <w:tc>
+          <w:tcPr>
+            <w:tcW w:w="935" w:type="dxa"/>
+            <w:vAlign w:val="center"/>
+          </w:tcPr>
+          <w:p>
+            <w:pPr>
+              <w:numPr>
+                <w:numId w:val="0"/>
+              </w:numPr>
+              <w:jc w:val="center"/>
+              <w:rPr>
+                <w:rFonts w:hint="default"/>
+                <w:vertAlign w:val="baseline"/>
+              </w:rPr>
+            </w:pPr>
+            <w:r>
+              <w:rPr>
+                <w:rFonts w:hint="default"/>
+                <w:vertAlign w:val="baseline"/>
+              </w:rPr>
+              <w:t>Infinite</w:t>
+            </w:r>
+          </w:p>
+        </w:tc>
+        <w:tc>
+          <w:tcPr>
+            <w:tcW w:w="936" w:type="dxa"/>
+            <w:vAlign w:val="center"/>
+          </w:tcPr>
+          <w:p>
+            <w:pPr>
+              <w:numPr>
+                <w:numId w:val="0"/>
+              </w:numPr>
+              <w:jc w:val="center"/>
+              <w:rPr>
+                <w:rFonts w:hint="default"/>
+                <w:vertAlign w:val="baseline"/>
+              </w:rPr>
+            </w:pPr>
+            <w:r>
+              <w:rPr>
+                <w:rFonts w:hint="default"/>
+                <w:vertAlign w:val="baseline"/>
+              </w:rPr>
+              <w:t>Infinite</w:t>
+            </w:r>
+          </w:p>
+        </w:tc>
+        <w:tc>
+          <w:tcPr>
+            <w:tcW w:w="937" w:type="dxa"/>
+            <w:vAlign w:val="center"/>
+          </w:tcPr>
+          <w:p>
+            <w:pPr>
+              <w:numPr>
+                <w:numId w:val="0"/>
+              </w:numPr>
+              <w:jc w:val="center"/>
+              <w:rPr>
+                <w:rFonts w:hint="default"/>
+                <w:vertAlign w:val="baseline"/>
+              </w:rPr>
+            </w:pPr>
+            <w:r>
+              <w:rPr>
+                <w:rFonts w:hint="default"/>
+                <w:vertAlign w:val="baseline"/>
+              </w:rPr>
+              <w:t>Infinite</w:t>
+            </w:r>
+          </w:p>
+        </w:tc>
+        <w:tc>
+          <w:tcPr>
+            <w:tcW w:w="937" w:type="dxa"/>
+            <w:vAlign w:val="center"/>
+          </w:tcPr>
+          <w:p>
+            <w:pPr>
+              <w:numPr>
+                <w:numId w:val="0"/>
+              </w:numPr>
+              <w:jc w:val="center"/>
+              <w:rPr>
+                <w:rFonts w:hint="default"/>
+                <w:vertAlign w:val="baseline"/>
+              </w:rPr>
+            </w:pPr>
+            <w:r>
+              <w:rPr>
+                <w:rFonts w:hint="default"/>
+                <w:vertAlign w:val="baseline"/>
+              </w:rPr>
+              <w:t>Infinite</w:t>
+            </w:r>
+          </w:p>
+        </w:tc>
+      </w:tr>
+      <w:tr>
+        <w:tblPrEx>
+          <w:tblBorders>
+            <w:top w:val="single" w:color="auto" w:sz="4" w:space="0"/>
+            <w:left w:val="single" w:color="auto" w:sz="4" w:space="0"/>
+            <w:bottom w:val="single" w:color="auto" w:sz="4" w:space="0"/>
+            <w:right w:val="single" w:color="auto" w:sz="4" w:space="0"/>
+            <w:insideH w:val="single" w:color="auto" w:sz="4" w:space="0"/>
+            <w:insideV w:val="single" w:color="auto" w:sz="4" w:space="0"/>
+          </w:tblBorders>
+        </w:tblPrEx>
+        <w:tc>
+          <w:tcPr>
+            <w:tcW w:w="919" w:type="dxa"/>
+            <w:shd w:val="clear" w:color="auto" w:fill="7E7E7E" w:themeFill="background1" w:themeFillShade="7F"/>
+            <w:vAlign w:val="center"/>
+          </w:tcPr>
+          <w:p>
+            <w:pPr>
+              <w:numPr>
+                <w:numId w:val="0"/>
+              </w:numPr>
+              <w:jc w:val="center"/>
+              <w:rPr>
+                <w:rFonts w:hint="default"/>
+                <w:vertAlign w:val="baseline"/>
+              </w:rPr>
+            </w:pPr>
+            <w:r>
+              <w:rPr>
+                <w:rFonts w:hint="default"/>
+                <w:vertAlign w:val="baseline"/>
+              </w:rPr>
+              <w:t>Parent</w:t>
+            </w:r>
+          </w:p>
+        </w:tc>
+        <w:tc>
+          <w:tcPr>
+            <w:tcW w:w="913" w:type="dxa"/>
+            <w:vAlign w:val="center"/>
+          </w:tcPr>
+          <w:p>
+            <w:pPr>
+              <w:numPr>
+                <w:numId w:val="0"/>
+              </w:numPr>
+              <w:jc w:val="center"/>
+              <w:rPr>
+                <w:rFonts w:hint="default"/>
+                <w:vertAlign w:val="baseline"/>
+              </w:rPr>
+            </w:pPr>
+            <w:r>
+              <w:rPr>
+                <w:rFonts w:hint="default"/>
+                <w:vertAlign w:val="baseline"/>
+              </w:rPr>
+              <w:t>NIL</w:t>
+            </w:r>
+          </w:p>
+        </w:tc>
+        <w:tc>
+          <w:tcPr>
+            <w:tcW w:w="935" w:type="dxa"/>
+            <w:vAlign w:val="center"/>
+          </w:tcPr>
+          <w:p>
+            <w:pPr>
+              <w:numPr>
+                <w:numId w:val="0"/>
+              </w:numPr>
+              <w:jc w:val="center"/>
+              <w:rPr>
+                <w:rFonts w:hint="default"/>
+                <w:vertAlign w:val="baseline"/>
+              </w:rPr>
+            </w:pPr>
+            <w:r>
+              <w:rPr>
+                <w:rFonts w:hint="default"/>
+                <w:vertAlign w:val="baseline"/>
+              </w:rPr>
+              <w:t>NIL</w:t>
+            </w:r>
+          </w:p>
+        </w:tc>
+        <w:tc>
+          <w:tcPr>
+            <w:tcW w:w="908" w:type="dxa"/>
+            <w:vAlign w:val="center"/>
+          </w:tcPr>
+          <w:p>
+            <w:pPr>
+              <w:numPr>
+                <w:numId w:val="0"/>
+              </w:numPr>
+              <w:jc w:val="center"/>
+              <w:rPr>
+                <w:rFonts w:hint="default"/>
+                <w:vertAlign w:val="baseline"/>
+              </w:rPr>
+            </w:pPr>
+            <w:r>
+              <w:rPr>
+                <w:rFonts w:hint="default"/>
+                <w:vertAlign w:val="baseline"/>
+              </w:rPr>
+              <w:t>NIL</w:t>
+            </w:r>
+          </w:p>
+        </w:tc>
+        <w:tc>
+          <w:tcPr>
+            <w:tcW w:w="962" w:type="dxa"/>
+            <w:vAlign w:val="center"/>
+          </w:tcPr>
+          <w:p>
+            <w:pPr>
+              <w:numPr>
+                <w:numId w:val="0"/>
+              </w:numPr>
+              <w:jc w:val="center"/>
+              <w:rPr>
+                <w:rFonts w:hint="default"/>
+                <w:vertAlign w:val="baseline"/>
+              </w:rPr>
+            </w:pPr>
+            <w:r>
+              <w:rPr>
+                <w:rFonts w:hint="default"/>
+                <w:vertAlign w:val="baseline"/>
+              </w:rPr>
+              <w:t>NIL</w:t>
+            </w:r>
+          </w:p>
+        </w:tc>
+        <w:tc>
+          <w:tcPr>
+            <w:tcW w:w="935" w:type="dxa"/>
+            <w:vAlign w:val="center"/>
+          </w:tcPr>
+          <w:p>
+            <w:pPr>
+              <w:numPr>
+                <w:numId w:val="0"/>
+              </w:numPr>
+              <w:jc w:val="center"/>
+              <w:rPr>
+                <w:rFonts w:hint="default"/>
+                <w:vertAlign w:val="baseline"/>
+              </w:rPr>
+            </w:pPr>
+            <w:r>
+              <w:rPr>
+                <w:rFonts w:hint="default"/>
+                <w:vertAlign w:val="baseline"/>
+              </w:rPr>
+              <w:t>NIL</w:t>
+            </w:r>
+          </w:p>
+        </w:tc>
+        <w:tc>
+          <w:tcPr>
+            <w:tcW w:w="936" w:type="dxa"/>
+            <w:vAlign w:val="center"/>
+          </w:tcPr>
+          <w:p>
+            <w:pPr>
+              <w:numPr>
+                <w:numId w:val="0"/>
+              </w:numPr>
+              <w:jc w:val="center"/>
+              <w:rPr>
+                <w:rFonts w:hint="default"/>
+                <w:vertAlign w:val="baseline"/>
+              </w:rPr>
+            </w:pPr>
+            <w:r>
+              <w:rPr>
+                <w:rFonts w:hint="default"/>
+                <w:vertAlign w:val="baseline"/>
+              </w:rPr>
+              <w:t>NIL</w:t>
+            </w:r>
+          </w:p>
+        </w:tc>
+        <w:tc>
+          <w:tcPr>
+            <w:tcW w:w="937" w:type="dxa"/>
+            <w:vAlign w:val="center"/>
+          </w:tcPr>
+          <w:p>
+            <w:pPr>
+              <w:numPr>
+                <w:numId w:val="0"/>
+              </w:numPr>
+              <w:jc w:val="center"/>
+              <w:rPr>
+                <w:rFonts w:hint="default"/>
+                <w:vertAlign w:val="baseline"/>
+              </w:rPr>
+            </w:pPr>
+            <w:r>
+              <w:rPr>
+                <w:rFonts w:hint="default"/>
+                <w:vertAlign w:val="baseline"/>
+              </w:rPr>
+              <w:t>NIL</w:t>
+            </w:r>
+          </w:p>
+        </w:tc>
+        <w:tc>
+          <w:tcPr>
+            <w:tcW w:w="937" w:type="dxa"/>
+            <w:vAlign w:val="center"/>
+          </w:tcPr>
+          <w:p>
+            <w:pPr>
+              <w:numPr>
+                <w:numId w:val="0"/>
+              </w:numPr>
+              <w:jc w:val="center"/>
+              <w:rPr>
+                <w:rFonts w:hint="default"/>
+                <w:vertAlign w:val="baseline"/>
+              </w:rPr>
+            </w:pPr>
+            <w:r>
+              <w:rPr>
+                <w:rFonts w:hint="default"/>
+                <w:vertAlign w:val="baseline"/>
+              </w:rPr>
+              <w:t>NIL</w:t>
+            </w:r>
+          </w:p>
+        </w:tc>
+      </w:tr>
+      <w:tr>
+        <w:tblPrEx>
+          <w:tblBorders>
+            <w:top w:val="single" w:color="auto" w:sz="4" w:space="0"/>
+            <w:left w:val="single" w:color="auto" w:sz="4" w:space="0"/>
+            <w:bottom w:val="single" w:color="auto" w:sz="4" w:space="0"/>
+            <w:right w:val="single" w:color="auto" w:sz="4" w:space="0"/>
+            <w:insideH w:val="single" w:color="auto" w:sz="4" w:space="0"/>
+            <w:insideV w:val="single" w:color="auto" w:sz="4" w:space="0"/>
+          </w:tblBorders>
+        </w:tblPrEx>
+        <w:tc>
+          <w:tcPr>
+            <w:tcW w:w="919" w:type="dxa"/>
+            <w:shd w:val="clear" w:color="auto" w:fill="7E7E7E" w:themeFill="background1" w:themeFillShade="7F"/>
+            <w:vAlign w:val="center"/>
+          </w:tcPr>
+          <w:p>
+            <w:pPr>
+              <w:numPr>
+                <w:numId w:val="0"/>
+              </w:numPr>
+              <w:jc w:val="center"/>
+              <w:rPr>
+                <w:rFonts w:hint="default"/>
+                <w:vertAlign w:val="baseline"/>
+              </w:rPr>
+            </w:pPr>
+            <w:r>
+              <w:rPr>
+                <w:rFonts w:hint="default"/>
+                <w:vertAlign w:val="baseline"/>
+              </w:rPr>
+              <w:t>Color</w:t>
+            </w:r>
+          </w:p>
+        </w:tc>
+        <w:tc>
+          <w:tcPr>
+            <w:tcW w:w="913" w:type="dxa"/>
+            <w:vAlign w:val="center"/>
+          </w:tcPr>
+          <w:p>
+            <w:pPr>
+              <w:numPr>
+                <w:numId w:val="0"/>
+              </w:numPr>
+              <w:jc w:val="center"/>
+              <w:rPr>
+                <w:rFonts w:hint="default"/>
+                <w:vertAlign w:val="baseline"/>
+              </w:rPr>
+            </w:pPr>
+            <w:r>
+              <w:rPr>
+                <w:rFonts w:hint="default"/>
+                <w:vertAlign w:val="baseline"/>
+              </w:rPr>
+              <w:t>White</w:t>
+            </w:r>
+          </w:p>
+        </w:tc>
+        <w:tc>
+          <w:tcPr>
+            <w:tcW w:w="935" w:type="dxa"/>
+            <w:vAlign w:val="center"/>
+          </w:tcPr>
+          <w:p>
+            <w:pPr>
+              <w:numPr>
+                <w:numId w:val="0"/>
+              </w:numPr>
+              <w:jc w:val="center"/>
+              <w:rPr>
+                <w:rFonts w:hint="default"/>
+                <w:vertAlign w:val="baseline"/>
+              </w:rPr>
+            </w:pPr>
+            <w:r>
+              <w:rPr>
+                <w:rFonts w:hint="default"/>
+                <w:vertAlign w:val="baseline"/>
+              </w:rPr>
+              <w:t>White</w:t>
+            </w:r>
+          </w:p>
+        </w:tc>
+        <w:tc>
+          <w:tcPr>
+            <w:tcW w:w="908" w:type="dxa"/>
+            <w:vAlign w:val="center"/>
+          </w:tcPr>
+          <w:p>
+            <w:pPr>
+              <w:numPr>
+                <w:numId w:val="0"/>
+              </w:numPr>
+              <w:jc w:val="center"/>
+              <w:rPr>
+                <w:rFonts w:hint="default"/>
+                <w:vertAlign w:val="baseline"/>
+              </w:rPr>
+            </w:pPr>
+            <w:r>
+              <w:rPr>
+                <w:rFonts w:hint="default"/>
+                <w:vertAlign w:val="baseline"/>
+              </w:rPr>
+              <w:t>White</w:t>
+            </w:r>
+          </w:p>
+        </w:tc>
+        <w:tc>
+          <w:tcPr>
+            <w:tcW w:w="962" w:type="dxa"/>
+            <w:vAlign w:val="center"/>
+          </w:tcPr>
+          <w:p>
+            <w:pPr>
+              <w:numPr>
+                <w:numId w:val="0"/>
+              </w:numPr>
+              <w:jc w:val="center"/>
+              <w:rPr>
+                <w:rFonts w:hint="default"/>
+                <w:vertAlign w:val="baseline"/>
+              </w:rPr>
+            </w:pPr>
+            <w:r>
+              <w:rPr>
+                <w:rFonts w:hint="default"/>
+                <w:vertAlign w:val="baseline"/>
+              </w:rPr>
+              <w:t>White</w:t>
+            </w:r>
+          </w:p>
+        </w:tc>
+        <w:tc>
+          <w:tcPr>
+            <w:tcW w:w="935" w:type="dxa"/>
+            <w:vAlign w:val="center"/>
+          </w:tcPr>
+          <w:p>
+            <w:pPr>
+              <w:numPr>
+                <w:numId w:val="0"/>
+              </w:numPr>
+              <w:jc w:val="center"/>
+              <w:rPr>
+                <w:rFonts w:hint="default"/>
+                <w:vertAlign w:val="baseline"/>
+              </w:rPr>
+            </w:pPr>
+            <w:r>
+              <w:rPr>
+                <w:rFonts w:hint="default"/>
+                <w:vertAlign w:val="baseline"/>
+              </w:rPr>
+              <w:t>White</w:t>
+            </w:r>
+          </w:p>
+        </w:tc>
+        <w:tc>
+          <w:tcPr>
+            <w:tcW w:w="936" w:type="dxa"/>
+            <w:vAlign w:val="center"/>
+          </w:tcPr>
+          <w:p>
+            <w:pPr>
+              <w:numPr>
+                <w:numId w:val="0"/>
+              </w:numPr>
+              <w:jc w:val="center"/>
+              <w:rPr>
+                <w:rFonts w:hint="default"/>
+                <w:vertAlign w:val="baseline"/>
+              </w:rPr>
+            </w:pPr>
+            <w:r>
+              <w:rPr>
+                <w:rFonts w:hint="default"/>
+                <w:vertAlign w:val="baseline"/>
+              </w:rPr>
+              <w:t>White</w:t>
+            </w:r>
+          </w:p>
+        </w:tc>
+        <w:tc>
+          <w:tcPr>
+            <w:tcW w:w="937" w:type="dxa"/>
+            <w:vAlign w:val="center"/>
+          </w:tcPr>
+          <w:p>
+            <w:pPr>
+              <w:numPr>
+                <w:numId w:val="0"/>
+              </w:numPr>
+              <w:jc w:val="center"/>
+              <w:rPr>
+                <w:rFonts w:hint="default"/>
+                <w:vertAlign w:val="baseline"/>
+              </w:rPr>
+            </w:pPr>
+            <w:r>
+              <w:rPr>
+                <w:rFonts w:hint="default"/>
+                <w:vertAlign w:val="baseline"/>
+              </w:rPr>
+              <w:t>White</w:t>
+            </w:r>
+          </w:p>
+        </w:tc>
+        <w:tc>
+          <w:tcPr>
+            <w:tcW w:w="937" w:type="dxa"/>
+            <w:vAlign w:val="center"/>
+          </w:tcPr>
+          <w:p>
+            <w:pPr>
+              <w:numPr>
+                <w:numId w:val="0"/>
+              </w:numPr>
+              <w:jc w:val="center"/>
+              <w:rPr>
+                <w:rFonts w:hint="default"/>
+                <w:vertAlign w:val="baseline"/>
+              </w:rPr>
+            </w:pPr>
+            <w:r>
+              <w:rPr>
+                <w:rFonts w:hint="default"/>
+                <w:vertAlign w:val="baseline"/>
+              </w:rPr>
+              <w:t>White</w:t>
+            </w:r>
+          </w:p>
+        </w:tc>
+      </w:tr>
+    </w:tbl>
+    <w:p>
+      <w:pPr>
+        <w:numPr>
+          <w:numId w:val="0"/>
+        </w:numPr>
+        <w:ind w:leftChars="0"/>
+        <w:jc w:val="both"/>
+        <w:rPr>
+          <w:rFonts w:hint="default"/>
+        </w:rPr>
+      </w:pPr>
+      <w:r>
+        <w:rPr>
+          <w:rFonts w:hint="default"/>
+        </w:rPr>
+        <w:t>Here, we use 0 to stand for the 0 distance between source node s and source node s. Use 8 to stand for Infinite distance between the node and the source node.</w:t>
+      </w:r>
       <w:bookmarkStart w:id="0" w:name="_GoBack"/>
       <w:bookmarkEnd w:id="0"/>
+    </w:p>
+    <w:p>
+      <w:pPr>
+        <w:numPr>
+          <w:numId w:val="0"/>
+        </w:numPr>
+        <w:ind w:leftChars="0"/>
+        <w:jc w:val="center"/>
+        <w:rPr>
+          <w:rFonts w:hint="default"/>
+        </w:rPr>
+      </w:pPr>
+      <w:r>
+        <w:rPr>
+          <w:rFonts w:hint="default"/>
+        </w:rPr>
+        <w:drawing>
+          <wp:inline distT="0" distB="0" distL="114300" distR="114300">
+            <wp:extent cx="3297555" cy="1292225"/>
+            <wp:effectExtent l="0" t="0" r="4445" b="3175"/>
+            <wp:docPr id="2" name="Picture 2" descr="Screen Shot 2020-06-15 at 9.44.28 PM"/>
+            <wp:cNvGraphicFramePr>
+              <a:graphicFrameLocks xmlns:a="http://schemas.openxmlformats.org/drawingml/2006/main" noChangeAspect="1"/>
+            </wp:cNvGraphicFramePr>
+            <a:graphic xmlns:a="http://schemas.openxmlformats.org/drawingml/2006/main">
+              <a:graphicData uri="http://schemas.openxmlformats.org/drawingml/2006/picture">
+                <pic:pic xmlns:pic="http://schemas.openxmlformats.org/drawingml/2006/picture">
+                  <pic:nvPicPr>
+                    <pic:cNvPr id="2" name="Picture 2" descr="Screen Shot 2020-06-15 at 9.44.28 PM"/>
+                    <pic:cNvPicPr>
+                      <a:picLocks noChangeAspect="1"/>
+                    </pic:cNvPicPr>
+                  </pic:nvPicPr>
+                  <pic:blipFill>
+                    <a:blip r:embed="rId5"/>
+                    <a:stretch>
+                      <a:fillRect/>
+                    </a:stretch>
+                  </pic:blipFill>
+                  <pic:spPr>
+                    <a:xfrm>
+                      <a:off x="0" y="0"/>
+                      <a:ext cx="3297555" cy="1292225"/>
+                    </a:xfrm>
+                    <a:prstGeom prst="rect">
+                      <a:avLst/>
+                    </a:prstGeom>
+                  </pic:spPr>
+                </pic:pic>
+              </a:graphicData>
+            </a:graphic>
+          </wp:inline>
+        </w:drawing>
+      </w:r>
     </w:p>
     <w:sectPr>
       <w:pgSz w:w="11906" w:h="16838"/>
@@ -77,6 +1901,31 @@
     </w:sectPr>
   </w:body>
 </w:document>
+</file>
+
+<file path=word/numbering.xml><?xml version="1.0" encoding="utf-8"?>
+<w:numbering xmlns:wpc="http://schemas.microsoft.com/office/word/2010/wordprocessingCanvas" xmlns:mc="http://schemas.openxmlformats.org/markup-compatibility/2006" xmlns:o="urn:schemas-microsoft-com:office:office" xmlns:r="http://schemas.openxmlformats.org/officeDocument/2006/relationships" xmlns:m="http://schemas.openxmlformats.org/officeDocument/2006/math" xmlns:v="urn:schemas-microsoft-com:vml" xmlns:wp14="http://schemas.microsoft.com/office/word/2010/wordprocessingDrawing" xmlns:wp="http://schemas.openxmlformats.org/drawingml/2006/wordprocessingDrawing" xmlns:w10="urn:schemas-microsoft-com:office:word" xmlns:w="http://schemas.openxmlformats.org/wordprocessingml/2006/main" xmlns:w14="http://schemas.microsoft.com/office/word/2010/wordml" xmlns:wpg="http://schemas.microsoft.com/office/word/2010/wordprocessingGroup" xmlns:wpi="http://schemas.microsoft.com/office/word/2010/wordprocessingInk" xmlns:wne="http://schemas.microsoft.com/office/word/2006/wordml" xmlns:wps="http://schemas.microsoft.com/office/word/2010/wordprocessingShape" mc:Ignorable="w14 wp14">
+  <w:abstractNum w:abstractNumId="0">
+    <w:nsid w:val="5EE776ED"/>
+    <w:multiLevelType w:val="singleLevel"/>
+    <w:tmpl w:val="5EE776ED"/>
+    <w:lvl w:ilvl="0" w:tentative="0">
+      <w:start w:val="1"/>
+      <w:numFmt w:val="decimal"/>
+      <w:lvlText w:val="%1."/>
+      <w:lvlJc w:val="left"/>
+      <w:pPr>
+        <w:ind w:left="425" w:leftChars="0" w:hanging="425" w:firstLineChars="0"/>
+      </w:pPr>
+      <w:rPr>
+        <w:rFonts w:hint="default"/>
+      </w:rPr>
+    </w:lvl>
+  </w:abstractNum>
+  <w:num w:numId="1">
+    <w:abstractNumId w:val="0"/>
+  </w:num>
+</w:numbering>
 </file>
 
 <file path=word/styles.xml><?xml version="1.0" encoding="utf-8"?>
@@ -354,13 +2203,33 @@
       <w:lang w:val="en-US" w:eastAsia="zh-CN" w:bidi="ar-SA"/>
     </w:rPr>
   </w:style>
-  <w:style w:type="character" w:default="1" w:styleId="2">
+  <w:style w:type="paragraph" w:styleId="2">
+    <w:name w:val="heading 2"/>
+    <w:basedOn w:val="1"/>
+    <w:next w:val="1"/>
+    <w:unhideWhenUsed/>
+    <w:qFormat/>
+    <w:uiPriority w:val="0"/>
+    <w:pPr>
+      <w:keepNext/>
+      <w:keepLines/>
+      <w:spacing w:before="40"/>
+      <w:outlineLvl w:val="1"/>
+    </w:pPr>
+    <w:rPr>
+      <w:rFonts w:asciiTheme="majorHAnsi" w:hAnsiTheme="majorHAnsi" w:eastAsiaTheme="majorEastAsia" w:cstheme="majorBidi"/>
+      <w:color w:val="2E75B6" w:themeColor="accent1" w:themeShade="BF"/>
+      <w:sz w:val="26"/>
+      <w:szCs w:val="26"/>
+    </w:rPr>
+  </w:style>
+  <w:style w:type="character" w:default="1" w:styleId="3">
     <w:name w:val="Default Paragraph Font"/>
     <w:semiHidden/>
     <w:qFormat/>
     <w:uiPriority w:val="0"/>
   </w:style>
-  <w:style w:type="table" w:default="1" w:styleId="3">
+  <w:style w:type="table" w:default="1" w:styleId="4">
     <w:name w:val="Normal Table"/>
     <w:semiHidden/>
     <w:qFormat/>
@@ -372,6 +2241,25 @@
         <w:bottom w:w="0" w:type="dxa"/>
         <w:right w:w="108" w:type="dxa"/>
       </w:tblCellMar>
+    </w:tblPr>
+  </w:style>
+  <w:style w:type="table" w:styleId="5">
+    <w:name w:val="Table Grid"/>
+    <w:basedOn w:val="4"/>
+    <w:uiPriority w:val="0"/>
+    <w:pPr>
+      <w:widowControl w:val="0"/>
+      <w:jc w:val="both"/>
+    </w:pPr>
+    <w:tblPr>
+      <w:tblBorders>
+        <w:top w:val="single" w:color="auto" w:sz="4" w:space="0"/>
+        <w:left w:val="single" w:color="auto" w:sz="4" w:space="0"/>
+        <w:bottom w:val="single" w:color="auto" w:sz="4" w:space="0"/>
+        <w:right w:val="single" w:color="auto" w:sz="4" w:space="0"/>
+        <w:insideH w:val="single" w:color="auto" w:sz="4" w:space="0"/>
+        <w:insideV w:val="single" w:color="auto" w:sz="4" w:space="0"/>
+      </w:tblBorders>
     </w:tblPr>
   </w:style>
 </w:styles>

</xml_diff>